<commit_message>
Software install documentation for KCU105 FPGA
</commit_message>
<xml_diff>
--- a/Documentation/FPGASystemDocumentation/FPGASystemHardwareSetup.docx
+++ b/Documentation/FPGASystemDocumentation/FPGASystemHardwareSetup.docx
@@ -69,6 +69,14 @@
           <w:t>Xilinx Kintex UltraScale FPGA Board - $2,995</w:t>
         </w:r>
       </w:hyperlink>
+      <w:r>
+        <w:rPr>
+          <w:rStyle w:val="Hyperlink"/>
+          <w:rFonts w:ascii="Calibri" w:hAnsi="Calibri" w:cs="Calibri"/>
+          <w:color w:val="800080"/>
+        </w:rPr>
+        <w:t>, KCU105</w:t>
+      </w:r>
     </w:p>
     <w:p>
       <w:pPr>
@@ -172,15 +180,10 @@
       </w:hyperlink>
     </w:p>
     <w:p>
-      <w:pPr>
+      <w:r>
         <w:rPr>
           <w:rFonts w:hint="eastAsia"/>
         </w:rPr>
-      </w:pPr>
-      <w:r>
-        <w:rPr>
-          <w:rFonts w:hint="eastAsia"/>
-        </w:rPr>
         <w:t>Cable part number is : </w:t>
       </w:r>
       <w:r>
@@ -200,56 +203,65 @@
       </w:r>
       <w:r>
         <w:t>components</w:t>
+      </w:r>
+      <w:r>
+        <w:t>.</w:t>
+      </w:r>
+    </w:p>
+    <w:p/>
+    <w:p>
+      <w:r>
+        <w:t xml:space="preserve">B) </w:t>
+      </w:r>
+      <w:r>
+        <w:t xml:space="preserve">The </w:t>
+      </w:r>
+      <w:r>
+        <w:t>host PC is a</w:t>
+      </w:r>
+      <w:r>
+        <w:t xml:space="preserve"> Windows system</w:t>
+      </w:r>
+      <w:r>
+        <w:t xml:space="preserve">.  The quote for the workstation we ordered is in </w:t>
+      </w:r>
+    </w:p>
+    <w:p>
+      <w:r>
+        <w:t xml:space="preserve"> </w:t>
+      </w:r>
+      <w:r>
+        <w:t>FPGASystem</w:t>
+      </w:r>
+      <w:r>
+        <w:t>Host</w:t>
+      </w:r>
+      <w:r>
+        <w:t>PCQuote.pdf. It cost us about $</w:t>
+      </w:r>
+      <w:r>
+        <w:t>3600</w:t>
+      </w:r>
+      <w:r>
+        <w:t xml:space="preserve"> in 201</w:t>
+      </w:r>
+      <w:r>
+        <w:t>8</w:t>
+      </w:r>
+      <w:r>
+        <w:t>.</w:t>
+      </w:r>
+    </w:p>
+    <w:p/>
+    <w:p>
+      <w:r>
+        <w:t>C) We are running it under Windows 10.  The document InstallOfFPGA.pptx reviews the software installation we did to talk to and develop for the FPGA</w:t>
+      </w:r>
+      <w:r>
+        <w:t>.</w:t>
       </w:r>
       <w:bookmarkStart w:id="0" w:name="_GoBack"/>
       <w:bookmarkEnd w:id="0"/>
-      <w:r>
-        <w:t>.</w:t>
-      </w:r>
-    </w:p>
-    <w:p/>
-    <w:p>
-      <w:r>
-        <w:t xml:space="preserve">B) </w:t>
-      </w:r>
-      <w:r>
-        <w:t xml:space="preserve">The </w:t>
-      </w:r>
-      <w:r>
-        <w:t>host PC is a</w:t>
-      </w:r>
-      <w:r>
-        <w:t xml:space="preserve"> Windows system</w:t>
-      </w:r>
-      <w:r>
-        <w:t xml:space="preserve">.  The quote for the workstation we ordered is in </w:t>
-      </w:r>
-    </w:p>
-    <w:p>
-      <w:r>
-        <w:t xml:space="preserve"> </w:t>
-      </w:r>
-      <w:r>
-        <w:t>FPGASystem</w:t>
-      </w:r>
-      <w:r>
-        <w:t>Host</w:t>
-      </w:r>
-      <w:r>
-        <w:t>PCQuote.pdf. It cost us about $</w:t>
-      </w:r>
-      <w:r>
-        <w:t>3600</w:t>
-      </w:r>
-      <w:r>
-        <w:t xml:space="preserve"> in 201</w:t>
-      </w:r>
-      <w:r>
-        <w:t>8</w:t>
-      </w:r>
-      <w:r>
-        <w:t>.</w:t>
-      </w:r>
     </w:p>
     <w:p/>
     <w:sectPr>
@@ -657,6 +669,7 @@
   <w:style w:type="character" w:default="1" w:styleId="DefaultParagraphFont">
     <w:name w:val="Default Paragraph Font"/>
     <w:uiPriority w:val="1"/>
+    <w:semiHidden/>
     <w:unhideWhenUsed/>
   </w:style>
   <w:style w:type="table" w:default="1" w:styleId="TableNormal">
@@ -699,6 +712,18 @@
     <w:rPr>
       <w:color w:val="808080"/>
       <w:shd w:val="clear" w:color="auto" w:fill="E6E6E6"/>
+    </w:rPr>
+  </w:style>
+  <w:style w:type="character" w:styleId="FollowedHyperlink">
+    <w:name w:val="FollowedHyperlink"/>
+    <w:basedOn w:val="DefaultParagraphFont"/>
+    <w:uiPriority w:val="99"/>
+    <w:semiHidden/>
+    <w:unhideWhenUsed/>
+    <w:rsid w:val="00825252"/>
+    <w:rPr>
+      <w:color w:val="954F72" w:themeColor="followedHyperlink"/>
+      <w:u w:val="single"/>
     </w:rPr>
   </w:style>
 </w:styles>

</xml_diff>